<commit_message>
remove and rename remote added
</commit_message>
<xml_diff>
--- a/create a new repository on the command line.docx
+++ b/create a new repository on the command line.docx
@@ -430,6 +430,929 @@
         <w:t xml:space="preserve"> push -u origin master</w:t>
       </w:r>
     </w:p>
+    <w:p>
+      <w:pPr>
+        <w:pBdr>
+          <w:bottom w:val="dotted" w:sz="24" w:space="1" w:color="auto"/>
+        </w:pBdr>
+      </w:pPr>
+    </w:p>
+    <w:p>
+      <w:pPr>
+        <w:pStyle w:val="Heading2"/>
+      </w:pPr>
+      <w:r>
+        <w:t>Renaming a remote</w:t>
+      </w:r>
+      <w:r>
+        <w:t xml:space="preserve"> (</w:t>
+      </w:r>
+      <w:r>
+        <w:t>https://help.github.com/articles/renaming-a-remote/</w:t>
+      </w:r>
+      <w:r>
+        <w:t>)</w:t>
+      </w:r>
+    </w:p>
+    <w:p>
+      <w:pPr>
+        <w:pStyle w:val="NormalWeb"/>
+      </w:pPr>
+      <w:r>
+        <w:t xml:space="preserve">Use the </w:t>
+      </w:r>
+      <w:proofErr w:type="spellStart"/>
+      <w:r>
+        <w:rPr>
+          <w:rStyle w:val="HTMLCode"/>
+        </w:rPr>
+        <w:t>git</w:t>
+      </w:r>
+      <w:proofErr w:type="spellEnd"/>
+      <w:r>
+        <w:rPr>
+          <w:rStyle w:val="HTMLCode"/>
+        </w:rPr>
+        <w:t xml:space="preserve"> remote rename</w:t>
+      </w:r>
+      <w:r>
+        <w:t xml:space="preserve"> command to rename an existing remote.</w:t>
+      </w:r>
+    </w:p>
+    <w:p>
+      <w:pPr>
+        <w:pStyle w:val="NormalWeb"/>
+      </w:pPr>
+      <w:r>
+        <w:t xml:space="preserve">The </w:t>
+      </w:r>
+      <w:proofErr w:type="spellStart"/>
+      <w:r>
+        <w:rPr>
+          <w:rStyle w:val="HTMLCode"/>
+        </w:rPr>
+        <w:t>git</w:t>
+      </w:r>
+      <w:proofErr w:type="spellEnd"/>
+      <w:r>
+        <w:rPr>
+          <w:rStyle w:val="HTMLCode"/>
+        </w:rPr>
+        <w:t xml:space="preserve"> remote rename</w:t>
+      </w:r>
+      <w:r>
+        <w:t xml:space="preserve"> command takes two arguments:</w:t>
+      </w:r>
+    </w:p>
+    <w:p>
+      <w:pPr>
+        <w:numPr>
+          <w:ilvl w:val="0"/>
+          <w:numId w:val="1"/>
+        </w:numPr>
+        <w:spacing w:before="100" w:beforeAutospacing="1" w:after="100" w:afterAutospacing="1" w:line="240" w:lineRule="auto"/>
+      </w:pPr>
+      <w:r>
+        <w:t xml:space="preserve">An existing remote name, for example, </w:t>
+      </w:r>
+      <w:r>
+        <w:rPr>
+          <w:rStyle w:val="HTMLCode"/>
+          <w:rFonts w:eastAsiaTheme="minorHAnsi"/>
+        </w:rPr>
+        <w:t>origin</w:t>
+      </w:r>
+      <w:r>
+        <w:t xml:space="preserve"> </w:t>
+      </w:r>
+    </w:p>
+    <w:p>
+      <w:pPr>
+        <w:numPr>
+          <w:ilvl w:val="0"/>
+          <w:numId w:val="1"/>
+        </w:numPr>
+        <w:spacing w:before="100" w:beforeAutospacing="1" w:after="100" w:afterAutospacing="1" w:line="240" w:lineRule="auto"/>
+      </w:pPr>
+      <w:r>
+        <w:t xml:space="preserve">A new name for the remote, for example, </w:t>
+      </w:r>
+      <w:r>
+        <w:rPr>
+          <w:rStyle w:val="HTMLCode"/>
+          <w:rFonts w:eastAsiaTheme="minorHAnsi"/>
+        </w:rPr>
+        <w:t>destination</w:t>
+      </w:r>
+      <w:r>
+        <w:t xml:space="preserve"> </w:t>
+      </w:r>
+    </w:p>
+    <w:p>
+      <w:pPr>
+        <w:pStyle w:val="Heading3"/>
+      </w:pPr>
+      <w:r>
+        <w:t>Example</w:t>
+      </w:r>
+    </w:p>
+    <w:p>
+      <w:pPr>
+        <w:pStyle w:val="NormalWeb"/>
+      </w:pPr>
+      <w:r>
+        <w:t xml:space="preserve">These examples assume you're </w:t>
+      </w:r>
+      <w:hyperlink r:id="rId5" w:anchor="cloning-with-https-urls-recommended" w:history="1">
+        <w:r>
+          <w:rPr>
+            <w:rStyle w:val="Hyperlink"/>
+          </w:rPr>
+          <w:t>cloning using HTTPS</w:t>
+        </w:r>
+      </w:hyperlink>
+      <w:r>
+        <w:t>, which is recommended.</w:t>
+      </w:r>
+    </w:p>
+    <w:p>
+      <w:pPr>
+        <w:pStyle w:val="HTMLPreformatted"/>
+      </w:pPr>
+      <w:proofErr w:type="spellStart"/>
+      <w:proofErr w:type="gramStart"/>
+      <w:r>
+        <w:rPr>
+          <w:rStyle w:val="command"/>
+        </w:rPr>
+        <w:t>git</w:t>
+      </w:r>
+      <w:proofErr w:type="spellEnd"/>
+      <w:proofErr w:type="gramEnd"/>
+      <w:r>
+        <w:rPr>
+          <w:rStyle w:val="command"/>
+        </w:rPr>
+        <w:t xml:space="preserve"> remote -v</w:t>
+      </w:r>
+    </w:p>
+    <w:p>
+      <w:pPr>
+        <w:pStyle w:val="HTMLPreformatted"/>
+      </w:pPr>
+      <w:r>
+        <w:rPr>
+          <w:rStyle w:val="comment"/>
+        </w:rPr>
+        <w:t># View existing remotes</w:t>
+      </w:r>
+    </w:p>
+    <w:p>
+      <w:pPr>
+        <w:pStyle w:val="HTMLPreformatted"/>
+      </w:pPr>
+      <w:proofErr w:type="gramStart"/>
+      <w:r>
+        <w:rPr>
+          <w:rStyle w:val="output"/>
+        </w:rPr>
+        <w:t>origin  https</w:t>
+      </w:r>
+      <w:proofErr w:type="gramEnd"/>
+      <w:r>
+        <w:rPr>
+          <w:rStyle w:val="output"/>
+        </w:rPr>
+        <w:t>://github.com/</w:t>
+      </w:r>
+      <w:r>
+        <w:rPr>
+          <w:rStyle w:val="Emphasis"/>
+        </w:rPr>
+        <w:t>OWNER</w:t>
+      </w:r>
+      <w:r>
+        <w:rPr>
+          <w:rStyle w:val="output"/>
+        </w:rPr>
+        <w:t>/</w:t>
+      </w:r>
+      <w:r>
+        <w:rPr>
+          <w:rStyle w:val="Emphasis"/>
+        </w:rPr>
+        <w:t>REPOSITORY</w:t>
+      </w:r>
+      <w:r>
+        <w:rPr>
+          <w:rStyle w:val="output"/>
+        </w:rPr>
+        <w:t>.git (fetch)</w:t>
+      </w:r>
+    </w:p>
+    <w:p>
+      <w:pPr>
+        <w:pStyle w:val="HTMLPreformatted"/>
+      </w:pPr>
+      <w:proofErr w:type="gramStart"/>
+      <w:r>
+        <w:rPr>
+          <w:rStyle w:val="output"/>
+        </w:rPr>
+        <w:t>origin  https</w:t>
+      </w:r>
+      <w:proofErr w:type="gramEnd"/>
+      <w:r>
+        <w:rPr>
+          <w:rStyle w:val="output"/>
+        </w:rPr>
+        <w:t>://github.com/</w:t>
+      </w:r>
+      <w:r>
+        <w:rPr>
+          <w:rStyle w:val="Emphasis"/>
+        </w:rPr>
+        <w:t>OWNER</w:t>
+      </w:r>
+      <w:r>
+        <w:rPr>
+          <w:rStyle w:val="output"/>
+        </w:rPr>
+        <w:t>/</w:t>
+      </w:r>
+      <w:r>
+        <w:rPr>
+          <w:rStyle w:val="Emphasis"/>
+        </w:rPr>
+        <w:t>REPOSITORY</w:t>
+      </w:r>
+      <w:r>
+        <w:rPr>
+          <w:rStyle w:val="output"/>
+        </w:rPr>
+        <w:t>.git (push)</w:t>
+      </w:r>
+    </w:p>
+    <w:p>
+      <w:pPr>
+        <w:pStyle w:val="HTMLPreformatted"/>
+      </w:pPr>
+    </w:p>
+    <w:p>
+      <w:pPr>
+        <w:pStyle w:val="HTMLPreformatted"/>
+      </w:pPr>
+      <w:proofErr w:type="spellStart"/>
+      <w:proofErr w:type="gramStart"/>
+      <w:r>
+        <w:rPr>
+          <w:rStyle w:val="command"/>
+        </w:rPr>
+        <w:t>git</w:t>
+      </w:r>
+      <w:proofErr w:type="spellEnd"/>
+      <w:proofErr w:type="gramEnd"/>
+      <w:r>
+        <w:rPr>
+          <w:rStyle w:val="command"/>
+        </w:rPr>
+        <w:t xml:space="preserve"> remote rename origin destination</w:t>
+      </w:r>
+    </w:p>
+    <w:p>
+      <w:pPr>
+        <w:pStyle w:val="HTMLPreformatted"/>
+      </w:pPr>
+      <w:r>
+        <w:rPr>
+          <w:rStyle w:val="comment"/>
+        </w:rPr>
+        <w:t># Change remote name from 'origin' to 'destination'</w:t>
+      </w:r>
+    </w:p>
+    <w:p>
+      <w:pPr>
+        <w:pStyle w:val="HTMLPreformatted"/>
+      </w:pPr>
+    </w:p>
+    <w:p>
+      <w:pPr>
+        <w:pStyle w:val="HTMLPreformatted"/>
+      </w:pPr>
+      <w:proofErr w:type="spellStart"/>
+      <w:proofErr w:type="gramStart"/>
+      <w:r>
+        <w:rPr>
+          <w:rStyle w:val="command"/>
+        </w:rPr>
+        <w:t>git</w:t>
+      </w:r>
+      <w:proofErr w:type="spellEnd"/>
+      <w:proofErr w:type="gramEnd"/>
+      <w:r>
+        <w:rPr>
+          <w:rStyle w:val="command"/>
+        </w:rPr>
+        <w:t xml:space="preserve"> remote -v</w:t>
+      </w:r>
+    </w:p>
+    <w:p>
+      <w:pPr>
+        <w:pStyle w:val="HTMLPreformatted"/>
+      </w:pPr>
+      <w:r>
+        <w:rPr>
+          <w:rStyle w:val="comment"/>
+        </w:rPr>
+        <w:t xml:space="preserve"># </w:t>
+      </w:r>
+      <w:proofErr w:type="gramStart"/>
+      <w:r>
+        <w:rPr>
+          <w:rStyle w:val="comment"/>
+        </w:rPr>
+        <w:t>Verify</w:t>
+      </w:r>
+      <w:proofErr w:type="gramEnd"/>
+      <w:r>
+        <w:rPr>
+          <w:rStyle w:val="comment"/>
+        </w:rPr>
+        <w:t xml:space="preserve"> remote's new name</w:t>
+      </w:r>
+    </w:p>
+    <w:p>
+      <w:pPr>
+        <w:pStyle w:val="HTMLPreformatted"/>
+      </w:pPr>
+      <w:proofErr w:type="gramStart"/>
+      <w:r>
+        <w:rPr>
+          <w:rStyle w:val="output"/>
+        </w:rPr>
+        <w:t>destination  https</w:t>
+      </w:r>
+      <w:proofErr w:type="gramEnd"/>
+      <w:r>
+        <w:rPr>
+          <w:rStyle w:val="output"/>
+        </w:rPr>
+        <w:t>://github.com/</w:t>
+      </w:r>
+      <w:r>
+        <w:rPr>
+          <w:rStyle w:val="Emphasis"/>
+        </w:rPr>
+        <w:t>OWNER</w:t>
+      </w:r>
+      <w:r>
+        <w:rPr>
+          <w:rStyle w:val="output"/>
+        </w:rPr>
+        <w:t>/</w:t>
+      </w:r>
+      <w:r>
+        <w:rPr>
+          <w:rStyle w:val="Emphasis"/>
+        </w:rPr>
+        <w:t>REPOSITORY</w:t>
+      </w:r>
+      <w:r>
+        <w:rPr>
+          <w:rStyle w:val="output"/>
+        </w:rPr>
+        <w:t>.git (fetch)</w:t>
+      </w:r>
+    </w:p>
+    <w:p>
+      <w:pPr>
+        <w:pStyle w:val="HTMLPreformatted"/>
+      </w:pPr>
+      <w:proofErr w:type="gramStart"/>
+      <w:r>
+        <w:rPr>
+          <w:rStyle w:val="output"/>
+        </w:rPr>
+        <w:t>destination  https</w:t>
+      </w:r>
+      <w:proofErr w:type="gramEnd"/>
+      <w:r>
+        <w:rPr>
+          <w:rStyle w:val="output"/>
+        </w:rPr>
+        <w:t>://github.com/</w:t>
+      </w:r>
+      <w:r>
+        <w:rPr>
+          <w:rStyle w:val="Emphasis"/>
+        </w:rPr>
+        <w:t>OWNER</w:t>
+      </w:r>
+      <w:r>
+        <w:rPr>
+          <w:rStyle w:val="output"/>
+        </w:rPr>
+        <w:t>/</w:t>
+      </w:r>
+      <w:r>
+        <w:rPr>
+          <w:rStyle w:val="Emphasis"/>
+        </w:rPr>
+        <w:t>REPOSITORY</w:t>
+      </w:r>
+      <w:r>
+        <w:rPr>
+          <w:rStyle w:val="output"/>
+        </w:rPr>
+        <w:t>.git (push)</w:t>
+      </w:r>
+    </w:p>
+    <w:p>
+      <w:pPr>
+        <w:pBdr>
+          <w:bottom w:val="dotted" w:sz="24" w:space="1" w:color="auto"/>
+        </w:pBdr>
+      </w:pPr>
+    </w:p>
+    <w:p>
+      <w:pPr>
+        <w:rPr>
+          <w:rFonts w:asciiTheme="majorHAnsi" w:eastAsiaTheme="majorEastAsia" w:hAnsiTheme="majorHAnsi" w:cstheme="majorBidi"/>
+          <w:b/>
+          <w:bCs/>
+          <w:color w:val="4F81BD" w:themeColor="accent1"/>
+          <w:sz w:val="26"/>
+          <w:szCs w:val="26"/>
+        </w:rPr>
+      </w:pPr>
+      <w:r>
+        <w:br w:type="page"/>
+      </w:r>
+    </w:p>
+    <w:p>
+      <w:pPr>
+        <w:pStyle w:val="Heading2"/>
+      </w:pPr>
+      <w:r>
+        <w:lastRenderedPageBreak/>
+        <w:t>Removing a remote</w:t>
+      </w:r>
+    </w:p>
+    <w:p>
+      <w:pPr>
+        <w:pStyle w:val="NormalWeb"/>
+      </w:pPr>
+      <w:r>
+        <w:t xml:space="preserve">Use the </w:t>
+      </w:r>
+      <w:proofErr w:type="spellStart"/>
+      <w:r>
+        <w:rPr>
+          <w:rStyle w:val="HTMLCode"/>
+        </w:rPr>
+        <w:t>git</w:t>
+      </w:r>
+      <w:proofErr w:type="spellEnd"/>
+      <w:r>
+        <w:rPr>
+          <w:rStyle w:val="HTMLCode"/>
+        </w:rPr>
+        <w:t xml:space="preserve"> remote </w:t>
+      </w:r>
+      <w:proofErr w:type="spellStart"/>
+      <w:r>
+        <w:rPr>
+          <w:rStyle w:val="HTMLCode"/>
+        </w:rPr>
+        <w:t>rm</w:t>
+      </w:r>
+      <w:proofErr w:type="spellEnd"/>
+      <w:r>
+        <w:t xml:space="preserve"> command to remove a remote URL from your repository.</w:t>
+      </w:r>
+    </w:p>
+    <w:p>
+      <w:pPr>
+        <w:pStyle w:val="NormalWeb"/>
+      </w:pPr>
+      <w:r>
+        <w:t xml:space="preserve">The </w:t>
+      </w:r>
+      <w:proofErr w:type="spellStart"/>
+      <w:r>
+        <w:rPr>
+          <w:rStyle w:val="HTMLCode"/>
+        </w:rPr>
+        <w:t>git</w:t>
+      </w:r>
+      <w:proofErr w:type="spellEnd"/>
+      <w:r>
+        <w:rPr>
+          <w:rStyle w:val="HTMLCode"/>
+        </w:rPr>
+        <w:t xml:space="preserve"> remote </w:t>
+      </w:r>
+      <w:proofErr w:type="spellStart"/>
+      <w:r>
+        <w:rPr>
+          <w:rStyle w:val="HTMLCode"/>
+        </w:rPr>
+        <w:t>rm</w:t>
+      </w:r>
+      <w:proofErr w:type="spellEnd"/>
+      <w:r>
+        <w:t xml:space="preserve"> command takes one argument:</w:t>
+      </w:r>
+    </w:p>
+    <w:p>
+      <w:pPr>
+        <w:numPr>
+          <w:ilvl w:val="0"/>
+          <w:numId w:val="2"/>
+        </w:numPr>
+        <w:spacing w:before="100" w:beforeAutospacing="1" w:after="100" w:afterAutospacing="1" w:line="240" w:lineRule="auto"/>
+      </w:pPr>
+      <w:r>
+        <w:t xml:space="preserve">A remote name, for example, </w:t>
+      </w:r>
+      <w:r>
+        <w:rPr>
+          <w:rStyle w:val="HTMLCode"/>
+          <w:rFonts w:eastAsiaTheme="minorHAnsi"/>
+        </w:rPr>
+        <w:t>destination</w:t>
+      </w:r>
+      <w:r>
+        <w:t xml:space="preserve"> </w:t>
+      </w:r>
+    </w:p>
+    <w:p>
+      <w:pPr>
+        <w:pStyle w:val="Heading3"/>
+      </w:pPr>
+      <w:r>
+        <w:t>Example</w:t>
+      </w:r>
+    </w:p>
+    <w:p>
+      <w:pPr>
+        <w:pStyle w:val="NormalWeb"/>
+      </w:pPr>
+      <w:r>
+        <w:t xml:space="preserve">These examples assume you're </w:t>
+      </w:r>
+      <w:hyperlink r:id="rId6" w:anchor="cloning-with-https-urls-recommended" w:history="1">
+        <w:r>
+          <w:rPr>
+            <w:rStyle w:val="Hyperlink"/>
+          </w:rPr>
+          <w:t>cloning using HTTPS</w:t>
+        </w:r>
+      </w:hyperlink>
+      <w:r>
+        <w:t>, which is recommended.</w:t>
+      </w:r>
+    </w:p>
+    <w:p>
+      <w:pPr>
+        <w:pStyle w:val="HTMLPreformatted"/>
+      </w:pPr>
+      <w:proofErr w:type="spellStart"/>
+      <w:proofErr w:type="gramStart"/>
+      <w:r>
+        <w:rPr>
+          <w:rStyle w:val="command"/>
+        </w:rPr>
+        <w:t>git</w:t>
+      </w:r>
+      <w:proofErr w:type="spellEnd"/>
+      <w:proofErr w:type="gramEnd"/>
+      <w:r>
+        <w:rPr>
+          <w:rStyle w:val="command"/>
+        </w:rPr>
+        <w:t xml:space="preserve"> remote -v</w:t>
+      </w:r>
+    </w:p>
+    <w:p>
+      <w:pPr>
+        <w:pStyle w:val="HTMLPreformatted"/>
+      </w:pPr>
+      <w:r>
+        <w:rPr>
+          <w:rStyle w:val="comment"/>
+        </w:rPr>
+        <w:t># View current remotes</w:t>
+      </w:r>
+    </w:p>
+    <w:p>
+      <w:pPr>
+        <w:pStyle w:val="HTMLPreformatted"/>
+      </w:pPr>
+      <w:proofErr w:type="gramStart"/>
+      <w:r>
+        <w:rPr>
+          <w:rStyle w:val="output"/>
+        </w:rPr>
+        <w:t>origin  https</w:t>
+      </w:r>
+      <w:proofErr w:type="gramEnd"/>
+      <w:r>
+        <w:rPr>
+          <w:rStyle w:val="output"/>
+        </w:rPr>
+        <w:t>://github.com/</w:t>
+      </w:r>
+      <w:r>
+        <w:rPr>
+          <w:rStyle w:val="Emphasis"/>
+        </w:rPr>
+        <w:t>OWNER/REPOSITORY</w:t>
+      </w:r>
+      <w:r>
+        <w:rPr>
+          <w:rStyle w:val="output"/>
+        </w:rPr>
+        <w:t>.git (fetch)</w:t>
+      </w:r>
+    </w:p>
+    <w:p>
+      <w:pPr>
+        <w:pStyle w:val="HTMLPreformatted"/>
+      </w:pPr>
+      <w:proofErr w:type="gramStart"/>
+      <w:r>
+        <w:rPr>
+          <w:rStyle w:val="output"/>
+        </w:rPr>
+        <w:t>origin  https</w:t>
+      </w:r>
+      <w:proofErr w:type="gramEnd"/>
+      <w:r>
+        <w:rPr>
+          <w:rStyle w:val="output"/>
+        </w:rPr>
+        <w:t>://github.com/</w:t>
+      </w:r>
+      <w:r>
+        <w:rPr>
+          <w:rStyle w:val="Emphasis"/>
+        </w:rPr>
+        <w:t>OWNER/REPOSITORY</w:t>
+      </w:r>
+      <w:r>
+        <w:rPr>
+          <w:rStyle w:val="output"/>
+        </w:rPr>
+        <w:t>.git (push)</w:t>
+      </w:r>
+    </w:p>
+    <w:p>
+      <w:pPr>
+        <w:pStyle w:val="HTMLPreformatted"/>
+      </w:pPr>
+      <w:proofErr w:type="gramStart"/>
+      <w:r>
+        <w:rPr>
+          <w:rStyle w:val="output"/>
+        </w:rPr>
+        <w:t>destination  https</w:t>
+      </w:r>
+      <w:proofErr w:type="gramEnd"/>
+      <w:r>
+        <w:rPr>
+          <w:rStyle w:val="output"/>
+        </w:rPr>
+        <w:t>://github.com/</w:t>
+      </w:r>
+      <w:r>
+        <w:rPr>
+          <w:rStyle w:val="Emphasis"/>
+        </w:rPr>
+        <w:t>FORKER/REPOSITORY</w:t>
+      </w:r>
+      <w:r>
+        <w:rPr>
+          <w:rStyle w:val="output"/>
+        </w:rPr>
+        <w:t>.git (fetch)</w:t>
+      </w:r>
+    </w:p>
+    <w:p>
+      <w:pPr>
+        <w:pStyle w:val="HTMLPreformatted"/>
+      </w:pPr>
+      <w:proofErr w:type="gramStart"/>
+      <w:r>
+        <w:rPr>
+          <w:rStyle w:val="output"/>
+        </w:rPr>
+        <w:t>destination  https</w:t>
+      </w:r>
+      <w:proofErr w:type="gramEnd"/>
+      <w:r>
+        <w:rPr>
+          <w:rStyle w:val="output"/>
+        </w:rPr>
+        <w:t>://github.com/</w:t>
+      </w:r>
+      <w:r>
+        <w:rPr>
+          <w:rStyle w:val="Emphasis"/>
+        </w:rPr>
+        <w:t>FORKER/REPOSITORY</w:t>
+      </w:r>
+      <w:r>
+        <w:rPr>
+          <w:rStyle w:val="output"/>
+        </w:rPr>
+        <w:t>.git (push)</w:t>
+      </w:r>
+    </w:p>
+    <w:p>
+      <w:pPr>
+        <w:pStyle w:val="HTMLPreformatted"/>
+      </w:pPr>
+    </w:p>
+    <w:p>
+      <w:pPr>
+        <w:pStyle w:val="HTMLPreformatted"/>
+      </w:pPr>
+      <w:proofErr w:type="spellStart"/>
+      <w:proofErr w:type="gramStart"/>
+      <w:r>
+        <w:rPr>
+          <w:rStyle w:val="command"/>
+        </w:rPr>
+        <w:t>git</w:t>
+      </w:r>
+      <w:proofErr w:type="spellEnd"/>
+      <w:proofErr w:type="gramEnd"/>
+      <w:r>
+        <w:rPr>
+          <w:rStyle w:val="command"/>
+        </w:rPr>
+        <w:t xml:space="preserve"> remote </w:t>
+      </w:r>
+      <w:proofErr w:type="spellStart"/>
+      <w:r>
+        <w:rPr>
+          <w:rStyle w:val="command"/>
+        </w:rPr>
+        <w:t>rm</w:t>
+      </w:r>
+      <w:proofErr w:type="spellEnd"/>
+      <w:r>
+        <w:rPr>
+          <w:rStyle w:val="command"/>
+        </w:rPr>
+        <w:t xml:space="preserve"> destination</w:t>
+      </w:r>
+    </w:p>
+    <w:p>
+      <w:pPr>
+        <w:pStyle w:val="HTMLPreformatted"/>
+      </w:pPr>
+      <w:r>
+        <w:rPr>
+          <w:rStyle w:val="comment"/>
+        </w:rPr>
+        <w:t># Remove remote</w:t>
+      </w:r>
+    </w:p>
+    <w:p>
+      <w:pPr>
+        <w:pStyle w:val="HTMLPreformatted"/>
+      </w:pPr>
+      <w:proofErr w:type="spellStart"/>
+      <w:proofErr w:type="gramStart"/>
+      <w:r>
+        <w:rPr>
+          <w:rStyle w:val="command"/>
+        </w:rPr>
+        <w:t>git</w:t>
+      </w:r>
+      <w:proofErr w:type="spellEnd"/>
+      <w:proofErr w:type="gramEnd"/>
+      <w:r>
+        <w:rPr>
+          <w:rStyle w:val="command"/>
+        </w:rPr>
+        <w:t xml:space="preserve"> remote -v</w:t>
+      </w:r>
+    </w:p>
+    <w:p>
+      <w:pPr>
+        <w:pStyle w:val="HTMLPreformatted"/>
+      </w:pPr>
+      <w:r>
+        <w:rPr>
+          <w:rStyle w:val="comment"/>
+        </w:rPr>
+        <w:t># Verify it's gone</w:t>
+      </w:r>
+    </w:p>
+    <w:p>
+      <w:pPr>
+        <w:pStyle w:val="HTMLPreformatted"/>
+      </w:pPr>
+      <w:proofErr w:type="gramStart"/>
+      <w:r>
+        <w:rPr>
+          <w:rStyle w:val="output"/>
+        </w:rPr>
+        <w:t>origin  https</w:t>
+      </w:r>
+      <w:proofErr w:type="gramEnd"/>
+      <w:r>
+        <w:rPr>
+          <w:rStyle w:val="output"/>
+        </w:rPr>
+        <w:t>://github.com/</w:t>
+      </w:r>
+      <w:r>
+        <w:rPr>
+          <w:rStyle w:val="Emphasis"/>
+        </w:rPr>
+        <w:t>OWNER/REPOSITORY</w:t>
+      </w:r>
+      <w:r>
+        <w:rPr>
+          <w:rStyle w:val="output"/>
+        </w:rPr>
+        <w:t>.git (fetch)</w:t>
+      </w:r>
+    </w:p>
+    <w:p>
+      <w:pPr>
+        <w:pStyle w:val="HTMLPreformatted"/>
+      </w:pPr>
+      <w:proofErr w:type="gramStart"/>
+      <w:r>
+        <w:rPr>
+          <w:rStyle w:val="output"/>
+        </w:rPr>
+        <w:t>origin  https</w:t>
+      </w:r>
+      <w:proofErr w:type="gramEnd"/>
+      <w:r>
+        <w:rPr>
+          <w:rStyle w:val="output"/>
+        </w:rPr>
+        <w:t>://github.com/</w:t>
+      </w:r>
+      <w:r>
+        <w:rPr>
+          <w:rStyle w:val="Emphasis"/>
+        </w:rPr>
+        <w:t>OWNER/REPOSITORY</w:t>
+      </w:r>
+      <w:r>
+        <w:rPr>
+          <w:rStyle w:val="output"/>
+        </w:rPr>
+        <w:t>.git (push)</w:t>
+      </w:r>
+    </w:p>
+    <w:p>
+      <w:pPr>
+        <w:pStyle w:val="NormalWeb"/>
+      </w:pPr>
+      <w:r>
+        <w:rPr>
+          <w:rStyle w:val="Strong"/>
+        </w:rPr>
+        <w:t>Note</w:t>
+      </w:r>
+      <w:r>
+        <w:t xml:space="preserve">: </w:t>
+      </w:r>
+      <w:proofErr w:type="spellStart"/>
+      <w:r>
+        <w:rPr>
+          <w:rStyle w:val="HTMLCode"/>
+        </w:rPr>
+        <w:t>git</w:t>
+      </w:r>
+      <w:proofErr w:type="spellEnd"/>
+      <w:r>
+        <w:rPr>
+          <w:rStyle w:val="HTMLCode"/>
+        </w:rPr>
+        <w:t xml:space="preserve"> remote </w:t>
+      </w:r>
+      <w:proofErr w:type="spellStart"/>
+      <w:r>
+        <w:rPr>
+          <w:rStyle w:val="HTMLCode"/>
+        </w:rPr>
+        <w:t>rm</w:t>
+      </w:r>
+      <w:proofErr w:type="spellEnd"/>
+      <w:r>
+        <w:t xml:space="preserve"> does not delete the remote repository from the server. It simply removes the remote and its references from your local repository.</w:t>
+      </w:r>
+    </w:p>
     <w:p/>
     <w:sectPr>
       <w:pgSz w:w="12240" w:h="15840"/>
@@ -439,6 +1362,315 @@
     </w:sectPr>
   </w:body>
 </w:document>
+</file>
+
+<file path=word/numbering.xml><?xml version="1.0" encoding="utf-8"?>
+<w:numbering xmlns:ve="http://schemas.openxmlformats.org/markup-compatibility/2006" xmlns:o="urn:schemas-microsoft-com:office:office" xmlns:r="http://schemas.openxmlformats.org/officeDocument/2006/relationships" xmlns:m="http://schemas.openxmlformats.org/officeDocument/2006/math" xmlns:v="urn:schemas-microsoft-com:vml" xmlns:wp="http://schemas.openxmlformats.org/drawingml/2006/wordprocessingDrawing" xmlns:w10="urn:schemas-microsoft-com:office:word" xmlns:w="http://schemas.openxmlformats.org/wordprocessingml/2006/main" xmlns:wne="http://schemas.microsoft.com/office/word/2006/wordml">
+  <w:abstractNum w:abstractNumId="0">
+    <w:nsid w:val="23E40ABF"/>
+    <w:multiLevelType w:val="multilevel"/>
+    <w:tmpl w:val="D0ECAD08"/>
+    <w:lvl w:ilvl="0">
+      <w:start w:val="1"/>
+      <w:numFmt w:val="bullet"/>
+      <w:lvlText w:val=""/>
+      <w:lvlJc w:val="left"/>
+      <w:pPr>
+        <w:tabs>
+          <w:tab w:val="num" w:pos="720"/>
+        </w:tabs>
+        <w:ind w:left="720" w:hanging="360"/>
+      </w:pPr>
+      <w:rPr>
+        <w:rFonts w:ascii="Symbol" w:hAnsi="Symbol" w:hint="default"/>
+        <w:sz w:val="20"/>
+      </w:rPr>
+    </w:lvl>
+    <w:lvl w:ilvl="1" w:tentative="1">
+      <w:start w:val="1"/>
+      <w:numFmt w:val="bullet"/>
+      <w:lvlText w:val="o"/>
+      <w:lvlJc w:val="left"/>
+      <w:pPr>
+        <w:tabs>
+          <w:tab w:val="num" w:pos="1440"/>
+        </w:tabs>
+        <w:ind w:left="1440" w:hanging="360"/>
+      </w:pPr>
+      <w:rPr>
+        <w:rFonts w:ascii="Courier New" w:hAnsi="Courier New" w:hint="default"/>
+        <w:sz w:val="20"/>
+      </w:rPr>
+    </w:lvl>
+    <w:lvl w:ilvl="2" w:tentative="1">
+      <w:start w:val="1"/>
+      <w:numFmt w:val="bullet"/>
+      <w:lvlText w:val=""/>
+      <w:lvlJc w:val="left"/>
+      <w:pPr>
+        <w:tabs>
+          <w:tab w:val="num" w:pos="2160"/>
+        </w:tabs>
+        <w:ind w:left="2160" w:hanging="360"/>
+      </w:pPr>
+      <w:rPr>
+        <w:rFonts w:ascii="Wingdings" w:hAnsi="Wingdings" w:hint="default"/>
+        <w:sz w:val="20"/>
+      </w:rPr>
+    </w:lvl>
+    <w:lvl w:ilvl="3" w:tentative="1">
+      <w:start w:val="1"/>
+      <w:numFmt w:val="bullet"/>
+      <w:lvlText w:val=""/>
+      <w:lvlJc w:val="left"/>
+      <w:pPr>
+        <w:tabs>
+          <w:tab w:val="num" w:pos="2880"/>
+        </w:tabs>
+        <w:ind w:left="2880" w:hanging="360"/>
+      </w:pPr>
+      <w:rPr>
+        <w:rFonts w:ascii="Wingdings" w:hAnsi="Wingdings" w:hint="default"/>
+        <w:sz w:val="20"/>
+      </w:rPr>
+    </w:lvl>
+    <w:lvl w:ilvl="4" w:tentative="1">
+      <w:start w:val="1"/>
+      <w:numFmt w:val="bullet"/>
+      <w:lvlText w:val=""/>
+      <w:lvlJc w:val="left"/>
+      <w:pPr>
+        <w:tabs>
+          <w:tab w:val="num" w:pos="3600"/>
+        </w:tabs>
+        <w:ind w:left="3600" w:hanging="360"/>
+      </w:pPr>
+      <w:rPr>
+        <w:rFonts w:ascii="Wingdings" w:hAnsi="Wingdings" w:hint="default"/>
+        <w:sz w:val="20"/>
+      </w:rPr>
+    </w:lvl>
+    <w:lvl w:ilvl="5" w:tentative="1">
+      <w:start w:val="1"/>
+      <w:numFmt w:val="bullet"/>
+      <w:lvlText w:val=""/>
+      <w:lvlJc w:val="left"/>
+      <w:pPr>
+        <w:tabs>
+          <w:tab w:val="num" w:pos="4320"/>
+        </w:tabs>
+        <w:ind w:left="4320" w:hanging="360"/>
+      </w:pPr>
+      <w:rPr>
+        <w:rFonts w:ascii="Wingdings" w:hAnsi="Wingdings" w:hint="default"/>
+        <w:sz w:val="20"/>
+      </w:rPr>
+    </w:lvl>
+    <w:lvl w:ilvl="6" w:tentative="1">
+      <w:start w:val="1"/>
+      <w:numFmt w:val="bullet"/>
+      <w:lvlText w:val=""/>
+      <w:lvlJc w:val="left"/>
+      <w:pPr>
+        <w:tabs>
+          <w:tab w:val="num" w:pos="5040"/>
+        </w:tabs>
+        <w:ind w:left="5040" w:hanging="360"/>
+      </w:pPr>
+      <w:rPr>
+        <w:rFonts w:ascii="Wingdings" w:hAnsi="Wingdings" w:hint="default"/>
+        <w:sz w:val="20"/>
+      </w:rPr>
+    </w:lvl>
+    <w:lvl w:ilvl="7" w:tentative="1">
+      <w:start w:val="1"/>
+      <w:numFmt w:val="bullet"/>
+      <w:lvlText w:val=""/>
+      <w:lvlJc w:val="left"/>
+      <w:pPr>
+        <w:tabs>
+          <w:tab w:val="num" w:pos="5760"/>
+        </w:tabs>
+        <w:ind w:left="5760" w:hanging="360"/>
+      </w:pPr>
+      <w:rPr>
+        <w:rFonts w:ascii="Wingdings" w:hAnsi="Wingdings" w:hint="default"/>
+        <w:sz w:val="20"/>
+      </w:rPr>
+    </w:lvl>
+    <w:lvl w:ilvl="8" w:tentative="1">
+      <w:start w:val="1"/>
+      <w:numFmt w:val="bullet"/>
+      <w:lvlText w:val=""/>
+      <w:lvlJc w:val="left"/>
+      <w:pPr>
+        <w:tabs>
+          <w:tab w:val="num" w:pos="6480"/>
+        </w:tabs>
+        <w:ind w:left="6480" w:hanging="360"/>
+      </w:pPr>
+      <w:rPr>
+        <w:rFonts w:ascii="Wingdings" w:hAnsi="Wingdings" w:hint="default"/>
+        <w:sz w:val="20"/>
+      </w:rPr>
+    </w:lvl>
+  </w:abstractNum>
+  <w:abstractNum w:abstractNumId="1">
+    <w:nsid w:val="29247253"/>
+    <w:multiLevelType w:val="multilevel"/>
+    <w:tmpl w:val="43C42A94"/>
+    <w:lvl w:ilvl="0">
+      <w:start w:val="1"/>
+      <w:numFmt w:val="bullet"/>
+      <w:lvlText w:val=""/>
+      <w:lvlJc w:val="left"/>
+      <w:pPr>
+        <w:tabs>
+          <w:tab w:val="num" w:pos="720"/>
+        </w:tabs>
+        <w:ind w:left="720" w:hanging="360"/>
+      </w:pPr>
+      <w:rPr>
+        <w:rFonts w:ascii="Symbol" w:hAnsi="Symbol" w:hint="default"/>
+        <w:sz w:val="20"/>
+      </w:rPr>
+    </w:lvl>
+    <w:lvl w:ilvl="1" w:tentative="1">
+      <w:start w:val="1"/>
+      <w:numFmt w:val="bullet"/>
+      <w:lvlText w:val="o"/>
+      <w:lvlJc w:val="left"/>
+      <w:pPr>
+        <w:tabs>
+          <w:tab w:val="num" w:pos="1440"/>
+        </w:tabs>
+        <w:ind w:left="1440" w:hanging="360"/>
+      </w:pPr>
+      <w:rPr>
+        <w:rFonts w:ascii="Courier New" w:hAnsi="Courier New" w:hint="default"/>
+        <w:sz w:val="20"/>
+      </w:rPr>
+    </w:lvl>
+    <w:lvl w:ilvl="2" w:tentative="1">
+      <w:start w:val="1"/>
+      <w:numFmt w:val="bullet"/>
+      <w:lvlText w:val=""/>
+      <w:lvlJc w:val="left"/>
+      <w:pPr>
+        <w:tabs>
+          <w:tab w:val="num" w:pos="2160"/>
+        </w:tabs>
+        <w:ind w:left="2160" w:hanging="360"/>
+      </w:pPr>
+      <w:rPr>
+        <w:rFonts w:ascii="Wingdings" w:hAnsi="Wingdings" w:hint="default"/>
+        <w:sz w:val="20"/>
+      </w:rPr>
+    </w:lvl>
+    <w:lvl w:ilvl="3" w:tentative="1">
+      <w:start w:val="1"/>
+      <w:numFmt w:val="bullet"/>
+      <w:lvlText w:val=""/>
+      <w:lvlJc w:val="left"/>
+      <w:pPr>
+        <w:tabs>
+          <w:tab w:val="num" w:pos="2880"/>
+        </w:tabs>
+        <w:ind w:left="2880" w:hanging="360"/>
+      </w:pPr>
+      <w:rPr>
+        <w:rFonts w:ascii="Wingdings" w:hAnsi="Wingdings" w:hint="default"/>
+        <w:sz w:val="20"/>
+      </w:rPr>
+    </w:lvl>
+    <w:lvl w:ilvl="4" w:tentative="1">
+      <w:start w:val="1"/>
+      <w:numFmt w:val="bullet"/>
+      <w:lvlText w:val=""/>
+      <w:lvlJc w:val="left"/>
+      <w:pPr>
+        <w:tabs>
+          <w:tab w:val="num" w:pos="3600"/>
+        </w:tabs>
+        <w:ind w:left="3600" w:hanging="360"/>
+      </w:pPr>
+      <w:rPr>
+        <w:rFonts w:ascii="Wingdings" w:hAnsi="Wingdings" w:hint="default"/>
+        <w:sz w:val="20"/>
+      </w:rPr>
+    </w:lvl>
+    <w:lvl w:ilvl="5" w:tentative="1">
+      <w:start w:val="1"/>
+      <w:numFmt w:val="bullet"/>
+      <w:lvlText w:val=""/>
+      <w:lvlJc w:val="left"/>
+      <w:pPr>
+        <w:tabs>
+          <w:tab w:val="num" w:pos="4320"/>
+        </w:tabs>
+        <w:ind w:left="4320" w:hanging="360"/>
+      </w:pPr>
+      <w:rPr>
+        <w:rFonts w:ascii="Wingdings" w:hAnsi="Wingdings" w:hint="default"/>
+        <w:sz w:val="20"/>
+      </w:rPr>
+    </w:lvl>
+    <w:lvl w:ilvl="6" w:tentative="1">
+      <w:start w:val="1"/>
+      <w:numFmt w:val="bullet"/>
+      <w:lvlText w:val=""/>
+      <w:lvlJc w:val="left"/>
+      <w:pPr>
+        <w:tabs>
+          <w:tab w:val="num" w:pos="5040"/>
+        </w:tabs>
+        <w:ind w:left="5040" w:hanging="360"/>
+      </w:pPr>
+      <w:rPr>
+        <w:rFonts w:ascii="Wingdings" w:hAnsi="Wingdings" w:hint="default"/>
+        <w:sz w:val="20"/>
+      </w:rPr>
+    </w:lvl>
+    <w:lvl w:ilvl="7" w:tentative="1">
+      <w:start w:val="1"/>
+      <w:numFmt w:val="bullet"/>
+      <w:lvlText w:val=""/>
+      <w:lvlJc w:val="left"/>
+      <w:pPr>
+        <w:tabs>
+          <w:tab w:val="num" w:pos="5760"/>
+        </w:tabs>
+        <w:ind w:left="5760" w:hanging="360"/>
+      </w:pPr>
+      <w:rPr>
+        <w:rFonts w:ascii="Wingdings" w:hAnsi="Wingdings" w:hint="default"/>
+        <w:sz w:val="20"/>
+      </w:rPr>
+    </w:lvl>
+    <w:lvl w:ilvl="8" w:tentative="1">
+      <w:start w:val="1"/>
+      <w:numFmt w:val="bullet"/>
+      <w:lvlText w:val=""/>
+      <w:lvlJc w:val="left"/>
+      <w:pPr>
+        <w:tabs>
+          <w:tab w:val="num" w:pos="6480"/>
+        </w:tabs>
+        <w:ind w:left="6480" w:hanging="360"/>
+      </w:pPr>
+      <w:rPr>
+        <w:rFonts w:ascii="Wingdings" w:hAnsi="Wingdings" w:hint="default"/>
+        <w:sz w:val="20"/>
+      </w:rPr>
+    </w:lvl>
+  </w:abstractNum>
+  <w:num w:numId="1">
+    <w:abstractNumId w:val="1"/>
+  </w:num>
+  <w:num w:numId="2">
+    <w:abstractNumId w:val="0"/>
+  </w:num>
+</w:numbering>
 </file>
 
 <file path=word/styles.xml><?xml version="1.0" encoding="utf-8"?>
@@ -602,6 +1834,31 @@
     <w:qFormat/>
     <w:rsid w:val="0003619C"/>
   </w:style>
+  <w:style w:type="paragraph" w:styleId="Heading2">
+    <w:name w:val="heading 2"/>
+    <w:basedOn w:val="Normal"/>
+    <w:next w:val="Normal"/>
+    <w:link w:val="Heading2Char"/>
+    <w:uiPriority w:val="9"/>
+    <w:semiHidden/>
+    <w:unhideWhenUsed/>
+    <w:qFormat/>
+    <w:rsid w:val="00410D5A"/>
+    <w:pPr>
+      <w:keepNext/>
+      <w:keepLines/>
+      <w:spacing w:before="200" w:after="0"/>
+      <w:outlineLvl w:val="1"/>
+    </w:pPr>
+    <w:rPr>
+      <w:rFonts w:asciiTheme="majorHAnsi" w:eastAsiaTheme="majorEastAsia" w:hAnsiTheme="majorHAnsi" w:cstheme="majorBidi"/>
+      <w:b/>
+      <w:bCs/>
+      <w:color w:val="4F81BD" w:themeColor="accent1"/>
+      <w:sz w:val="26"/>
+      <w:szCs w:val="26"/>
+    </w:rPr>
+  </w:style>
   <w:style w:type="paragraph" w:styleId="Heading3">
     <w:name w:val="heading 3"/>
     <w:basedOn w:val="Normal"/>
@@ -720,6 +1977,100 @@
     <w:name w:val="js-git-clone-help-text"/>
     <w:basedOn w:val="DefaultParagraphFont"/>
     <w:rsid w:val="00650A74"/>
+  </w:style>
+  <w:style w:type="character" w:customStyle="1" w:styleId="Heading2Char">
+    <w:name w:val="Heading 2 Char"/>
+    <w:basedOn w:val="DefaultParagraphFont"/>
+    <w:link w:val="Heading2"/>
+    <w:uiPriority w:val="9"/>
+    <w:semiHidden/>
+    <w:rsid w:val="00410D5A"/>
+    <w:rPr>
+      <w:rFonts w:asciiTheme="majorHAnsi" w:eastAsiaTheme="majorEastAsia" w:hAnsiTheme="majorHAnsi" w:cstheme="majorBidi"/>
+      <w:b/>
+      <w:bCs/>
+      <w:color w:val="4F81BD" w:themeColor="accent1"/>
+      <w:sz w:val="26"/>
+      <w:szCs w:val="26"/>
+    </w:rPr>
+  </w:style>
+  <w:style w:type="paragraph" w:styleId="NormalWeb">
+    <w:name w:val="Normal (Web)"/>
+    <w:basedOn w:val="Normal"/>
+    <w:uiPriority w:val="99"/>
+    <w:semiHidden/>
+    <w:unhideWhenUsed/>
+    <w:rsid w:val="00410D5A"/>
+    <w:pPr>
+      <w:spacing w:before="100" w:beforeAutospacing="1" w:after="100" w:afterAutospacing="1" w:line="240" w:lineRule="auto"/>
+    </w:pPr>
+    <w:rPr>
+      <w:rFonts w:ascii="Times New Roman" w:eastAsia="Times New Roman" w:hAnsi="Times New Roman" w:cs="Times New Roman"/>
+      <w:sz w:val="24"/>
+      <w:szCs w:val="24"/>
+    </w:rPr>
+  </w:style>
+  <w:style w:type="character" w:styleId="HTMLCode">
+    <w:name w:val="HTML Code"/>
+    <w:basedOn w:val="DefaultParagraphFont"/>
+    <w:uiPriority w:val="99"/>
+    <w:semiHidden/>
+    <w:unhideWhenUsed/>
+    <w:rsid w:val="00410D5A"/>
+    <w:rPr>
+      <w:rFonts w:ascii="Courier New" w:eastAsia="Times New Roman" w:hAnsi="Courier New" w:cs="Courier New"/>
+      <w:sz w:val="20"/>
+      <w:szCs w:val="20"/>
+    </w:rPr>
+  </w:style>
+  <w:style w:type="character" w:styleId="Hyperlink">
+    <w:name w:val="Hyperlink"/>
+    <w:basedOn w:val="DefaultParagraphFont"/>
+    <w:uiPriority w:val="99"/>
+    <w:semiHidden/>
+    <w:unhideWhenUsed/>
+    <w:rsid w:val="00410D5A"/>
+    <w:rPr>
+      <w:color w:val="0000FF"/>
+      <w:u w:val="single"/>
+    </w:rPr>
+  </w:style>
+  <w:style w:type="character" w:customStyle="1" w:styleId="command">
+    <w:name w:val="command"/>
+    <w:basedOn w:val="DefaultParagraphFont"/>
+    <w:rsid w:val="00410D5A"/>
+  </w:style>
+  <w:style w:type="character" w:customStyle="1" w:styleId="comment">
+    <w:name w:val="comment"/>
+    <w:basedOn w:val="DefaultParagraphFont"/>
+    <w:rsid w:val="00410D5A"/>
+  </w:style>
+  <w:style w:type="character" w:customStyle="1" w:styleId="output">
+    <w:name w:val="output"/>
+    <w:basedOn w:val="DefaultParagraphFont"/>
+    <w:rsid w:val="00410D5A"/>
+  </w:style>
+  <w:style w:type="character" w:styleId="Emphasis">
+    <w:name w:val="Emphasis"/>
+    <w:basedOn w:val="DefaultParagraphFont"/>
+    <w:uiPriority w:val="20"/>
+    <w:qFormat/>
+    <w:rsid w:val="00410D5A"/>
+    <w:rPr>
+      <w:i/>
+      <w:iCs/>
+    </w:rPr>
+  </w:style>
+  <w:style w:type="character" w:styleId="Strong">
+    <w:name w:val="Strong"/>
+    <w:basedOn w:val="DefaultParagraphFont"/>
+    <w:uiPriority w:val="22"/>
+    <w:qFormat/>
+    <w:rsid w:val="00CD1766"/>
+    <w:rPr>
+      <w:b/>
+      <w:bCs/>
+    </w:rPr>
   </w:style>
 </w:styles>
 </file>

</xml_diff>

<commit_message>
dodato rename amd remove remote
</commit_message>
<xml_diff>
--- a/create a new repository on the command line.docx
+++ b/create a new repository on the command line.docx
@@ -22,7 +22,17 @@
           <w:sz w:val="27"/>
           <w:szCs w:val="27"/>
         </w:rPr>
-        <w:t>…or create a new repository on the command line</w:t>
+        <w:t>C</w:t>
+      </w:r>
+      <w:r>
+        <w:rPr>
+          <w:rFonts w:ascii="Times New Roman" w:eastAsia="Times New Roman" w:hAnsi="Times New Roman" w:cs="Times New Roman"/>
+          <w:b/>
+          <w:bCs/>
+          <w:sz w:val="27"/>
+          <w:szCs w:val="27"/>
+        </w:rPr>
+        <w:t>reate a new repository on the command line</w:t>
       </w:r>
     </w:p>
     <w:p>

</xml_diff>